<commit_message>
update 5장 인터페이스 구현.docx 5장 078~079
</commit_message>
<xml_diff>
--- a/실기/5장 인터페이스 구현.docx
+++ b/실기/5장 인터페이스 구현.docx
@@ -697,16 +697,252 @@
       </w:r>
     </w:p>
     <w:p>
+      <w:r>
+        <w:rPr>
+          <w:rFonts w:hint="eastAsia"/>
+        </w:rPr>
+        <w:t xml:space="preserve">송수신 데이터 </w:t>
+      </w:r>
+      <w:r>
+        <w:t>–</w:t>
+      </w:r>
+      <w:r>
+        <w:rPr>
+          <w:rFonts w:hint="eastAsia"/>
+        </w:rPr>
+        <w:t xml:space="preserve"> 개발할 시스템과 연계할 내부,</w:t>
+      </w:r>
+      <w:r>
+        <w:t xml:space="preserve"> </w:t>
+      </w:r>
+      <w:r>
+        <w:rPr>
+          <w:rFonts w:hint="eastAsia"/>
+        </w:rPr>
+        <w:t>외부 시스템 사이의 정보 흐름과 데이터베이스 산출물을 기반으로 식별</w:t>
+      </w:r>
+    </w:p>
+    <w:p/>
+    <w:p>
       <w:pPr>
         <w:rPr>
-          <w:rFonts w:hint="eastAsia"/>
+          <w:sz w:val="22"/>
+          <w:shd w:val="pct15" w:color="auto" w:fill="FFFFFF"/>
         </w:rPr>
       </w:pPr>
       <w:r>
         <w:rPr>
-          <w:rFonts w:hint="eastAsia"/>
-        </w:rPr>
-        <w:t xml:space="preserve">송수신 데이터 </w:t>
+          <w:sz w:val="22"/>
+          <w:shd w:val="pct15" w:color="auto" w:fill="FFFFFF"/>
+        </w:rPr>
+        <w:t xml:space="preserve">078 </w:t>
+      </w:r>
+      <w:r>
+        <w:rPr>
+          <w:rFonts w:hint="eastAsia"/>
+          <w:sz w:val="22"/>
+          <w:shd w:val="pct15" w:color="auto" w:fill="FFFFFF"/>
+        </w:rPr>
+        <w:t xml:space="preserve">인터페이스 방법 </w:t>
+      </w:r>
+      <w:proofErr w:type="spellStart"/>
+      <w:r>
+        <w:rPr>
+          <w:rFonts w:hint="eastAsia"/>
+          <w:sz w:val="22"/>
+          <w:shd w:val="pct15" w:color="auto" w:fill="FFFFFF"/>
+        </w:rPr>
+        <w:t>명세화</w:t>
+      </w:r>
+      <w:proofErr w:type="spellEnd"/>
+    </w:p>
+    <w:p>
+      <w:r>
+        <w:rPr>
+          <w:rFonts w:hint="eastAsia"/>
+        </w:rPr>
+        <w:t>- 내부,</w:t>
+      </w:r>
+      <w:r>
+        <w:t xml:space="preserve"> </w:t>
+      </w:r>
+      <w:r>
+        <w:rPr>
+          <w:rFonts w:hint="eastAsia"/>
+        </w:rPr>
+        <w:t>외부 시스템이 연계하여 작동할 때 인터페이스별 송신, 수신 방법,</w:t>
+      </w:r>
+      <w:r>
+        <w:t xml:space="preserve"> </w:t>
+      </w:r>
+      <w:r>
+        <w:rPr>
+          <w:rFonts w:hint="eastAsia"/>
+        </w:rPr>
+        <w:t>송신</w:t>
+      </w:r>
+      <w:proofErr w:type="gramStart"/>
+      <w:r>
+        <w:rPr>
+          <w:rFonts w:hint="eastAsia"/>
+        </w:rPr>
+        <w:t>,수신</w:t>
+      </w:r>
+      <w:proofErr w:type="gramEnd"/>
+      <w:r>
+        <w:rPr>
+          <w:rFonts w:hint="eastAsia"/>
+        </w:rPr>
+        <w:t xml:space="preserve"> 데이터, 오류 식별 및 처리 방안에 대한 내용을 문서로 정리하는 것</w:t>
+      </w:r>
+    </w:p>
+    <w:p>
+      <w:r>
+        <w:rPr>
+          <w:rFonts w:hint="eastAsia"/>
+        </w:rPr>
+        <w:t>시스템 연계 기술</w:t>
+      </w:r>
+    </w:p>
+    <w:p>
+      <w:r>
+        <w:rPr>
+          <w:rFonts w:hint="eastAsia"/>
+        </w:rPr>
+        <w:t xml:space="preserve">DB Link / API / 연계 솔루션 </w:t>
+      </w:r>
+      <w:r>
+        <w:t>/ Socket</w:t>
+      </w:r>
+    </w:p>
+    <w:p>
+      <w:r>
+        <w:rPr>
+          <w:rFonts w:hint="eastAsia"/>
+        </w:rPr>
+        <w:t xml:space="preserve">인터페이스 처리 유형 </w:t>
+      </w:r>
+      <w:r>
+        <w:t xml:space="preserve">– </w:t>
+      </w:r>
+      <w:r>
+        <w:rPr>
+          <w:rFonts w:hint="eastAsia"/>
+        </w:rPr>
+        <w:t xml:space="preserve">실시간 방식 </w:t>
+      </w:r>
+      <w:r>
+        <w:t xml:space="preserve">/ </w:t>
+      </w:r>
+      <w:r>
+        <w:rPr>
+          <w:rFonts w:hint="eastAsia"/>
+        </w:rPr>
+        <w:t xml:space="preserve">지연 방식 </w:t>
+      </w:r>
+      <w:r>
+        <w:t xml:space="preserve">/ </w:t>
+      </w:r>
+      <w:r>
+        <w:rPr>
+          <w:rFonts w:hint="eastAsia"/>
+        </w:rPr>
+        <w:t>배치 방식</w:t>
+      </w:r>
+    </w:p>
+    <w:p>
+      <w:r>
+        <w:rPr>
+          <w:rFonts w:hint="eastAsia"/>
+        </w:rPr>
+        <w:t xml:space="preserve">인터페이스 발생 주기 </w:t>
+      </w:r>
+      <w:r>
+        <w:t xml:space="preserve">– </w:t>
+      </w:r>
+      <w:r>
+        <w:rPr>
+          <w:rFonts w:hint="eastAsia"/>
+        </w:rPr>
+        <w:t>개발할 시스템과 내부,</w:t>
+      </w:r>
+      <w:r>
+        <w:t xml:space="preserve"> </w:t>
+      </w:r>
+      <w:r>
+        <w:rPr>
+          <w:rFonts w:hint="eastAsia"/>
+        </w:rPr>
+        <w:t>외부 시스템 간 송신,</w:t>
+      </w:r>
+      <w:r>
+        <w:t xml:space="preserve"> </w:t>
+      </w:r>
+      <w:r>
+        <w:rPr>
+          <w:rFonts w:hint="eastAsia"/>
+        </w:rPr>
+        <w:t>수신 데이터가 전송되어 인터페이스가 사용되는 주기</w:t>
+      </w:r>
+    </w:p>
+    <w:p/>
+    <w:p/>
+    <w:p>
+      <w:pPr>
+        <w:rPr>
+          <w:sz w:val="22"/>
+          <w:shd w:val="pct15" w:color="auto" w:fill="FFFFFF"/>
+        </w:rPr>
+      </w:pPr>
+      <w:r>
+        <w:rPr>
+          <w:rFonts w:hint="eastAsia"/>
+          <w:sz w:val="22"/>
+          <w:shd w:val="pct15" w:color="auto" w:fill="FFFFFF"/>
+        </w:rPr>
+        <w:lastRenderedPageBreak/>
+        <w:t>079</w:t>
+      </w:r>
+      <w:r>
+        <w:rPr>
+          <w:sz w:val="22"/>
+          <w:shd w:val="pct15" w:color="auto" w:fill="FFFFFF"/>
+        </w:rPr>
+        <w:t xml:space="preserve"> </w:t>
+      </w:r>
+      <w:proofErr w:type="spellStart"/>
+      <w:r>
+        <w:rPr>
+          <w:rFonts w:hint="eastAsia"/>
+          <w:sz w:val="22"/>
+          <w:shd w:val="pct15" w:color="auto" w:fill="FFFFFF"/>
+        </w:rPr>
+        <w:t>미들웨어</w:t>
+      </w:r>
+      <w:proofErr w:type="spellEnd"/>
+      <w:r>
+        <w:rPr>
+          <w:rFonts w:hint="eastAsia"/>
+          <w:sz w:val="22"/>
+          <w:shd w:val="pct15" w:color="auto" w:fill="FFFFFF"/>
+        </w:rPr>
+        <w:t xml:space="preserve"> 솔루션</w:t>
+      </w:r>
+    </w:p>
+    <w:p>
+      <w:proofErr w:type="spellStart"/>
+      <w:r>
+        <w:rPr>
+          <w:rFonts w:hint="eastAsia"/>
+        </w:rPr>
+        <w:t>미들웨어</w:t>
+      </w:r>
+      <w:proofErr w:type="spellEnd"/>
+      <w:r>
+        <w:rPr>
+          <w:rFonts w:hint="eastAsia"/>
+        </w:rPr>
+        <w:t xml:space="preserve"> </w:t>
       </w:r>
       <w:r>
         <w:t>–</w:t>
@@ -715,19 +951,195 @@
         <w:rPr>
           <w:rFonts w:hint="eastAsia"/>
         </w:rPr>
-        <w:t xml:space="preserve"> 개발할 시스템과 연계할 내부,</w:t>
-      </w:r>
-      <w:r>
-        <w:t xml:space="preserve"> </w:t>
-      </w:r>
-      <w:r>
-        <w:rPr>
-          <w:rFonts w:hint="eastAsia"/>
-        </w:rPr>
-        <w:t>외부 시스템 사이의 정보 흐름과 데이터베이스 산출물을 기반으로 식별</w:t>
+        <w:t xml:space="preserve"> 운영체제와 응용 프로그램,</w:t>
+      </w:r>
+      <w:r>
+        <w:t xml:space="preserve"> </w:t>
+      </w:r>
+      <w:r>
+        <w:rPr>
+          <w:rFonts w:hint="eastAsia"/>
+        </w:rPr>
+        <w:t xml:space="preserve">서버와 클라이언트 사이에서 다양한 서비스를 제공하는 소프트웨어 </w:t>
+      </w:r>
+    </w:p>
+    <w:p>
+      <w:r>
+        <w:t xml:space="preserve">DB – </w:t>
+      </w:r>
+      <w:r>
+        <w:rPr>
+          <w:rFonts w:hint="eastAsia"/>
+        </w:rPr>
+        <w:t xml:space="preserve">데이터베이스 벤더에서 제공하는 클라이언트에서 원격의 데이터베이스와 연결하는 </w:t>
+      </w:r>
+      <w:proofErr w:type="spellStart"/>
+      <w:r>
+        <w:rPr>
+          <w:rFonts w:hint="eastAsia"/>
+        </w:rPr>
+        <w:t>미들웨어</w:t>
+      </w:r>
+      <w:proofErr w:type="spellEnd"/>
+    </w:p>
+    <w:p>
+      <w:r>
+        <w:rPr>
+          <w:rFonts w:hint="eastAsia"/>
+        </w:rPr>
+        <w:t xml:space="preserve">RPC </w:t>
+      </w:r>
+      <w:r>
+        <w:t>–</w:t>
+      </w:r>
+      <w:r>
+        <w:rPr>
+          <w:rFonts w:hint="eastAsia"/>
+        </w:rPr>
+        <w:t xml:space="preserve"> 응용 프로그램의 프로시저를 사용하여 원격 프로시저를 로컬 프로시저처럼 호출하는 </w:t>
+      </w:r>
+      <w:proofErr w:type="spellStart"/>
+      <w:r>
+        <w:rPr>
+          <w:rFonts w:hint="eastAsia"/>
+        </w:rPr>
+        <w:t>미들웨어</w:t>
+      </w:r>
+      <w:proofErr w:type="spellEnd"/>
+    </w:p>
+    <w:p>
+      <w:r>
+        <w:rPr>
+          <w:rFonts w:hint="eastAsia"/>
+        </w:rPr>
+        <w:t xml:space="preserve">MOM </w:t>
+      </w:r>
+      <w:r>
+        <w:t>–</w:t>
+      </w:r>
+      <w:r>
+        <w:rPr>
+          <w:rFonts w:hint="eastAsia"/>
+        </w:rPr>
+        <w:t xml:space="preserve"> 메시지 기반의 </w:t>
+      </w:r>
+      <w:proofErr w:type="spellStart"/>
+      <w:r>
+        <w:rPr>
+          <w:rFonts w:hint="eastAsia"/>
+        </w:rPr>
+        <w:t>비동기형</w:t>
+      </w:r>
+      <w:proofErr w:type="spellEnd"/>
+      <w:r>
+        <w:rPr>
+          <w:rFonts w:hint="eastAsia"/>
+        </w:rPr>
+        <w:t xml:space="preserve"> 메시지를 전달하는 </w:t>
+      </w:r>
+      <w:proofErr w:type="spellStart"/>
+      <w:r>
+        <w:rPr>
+          <w:rFonts w:hint="eastAsia"/>
+        </w:rPr>
+        <w:t>미들웨어</w:t>
+      </w:r>
+      <w:proofErr w:type="spellEnd"/>
+      <w:r>
+        <w:rPr>
+          <w:rFonts w:hint="eastAsia"/>
+        </w:rPr>
+        <w:t xml:space="preserve"> </w:t>
+      </w:r>
+    </w:p>
+    <w:p>
+      <w:r>
+        <w:t xml:space="preserve">TP – Monitor – </w:t>
+      </w:r>
+      <w:r>
+        <w:rPr>
+          <w:rFonts w:hint="eastAsia"/>
+        </w:rPr>
+        <w:t xml:space="preserve">온라인 트랜잭션 업무에서 트랜잭션을 처리 및 감시하는 </w:t>
+      </w:r>
+      <w:proofErr w:type="spellStart"/>
+      <w:r>
+        <w:rPr>
+          <w:rFonts w:hint="eastAsia"/>
+        </w:rPr>
+        <w:t>미들웨어</w:t>
+      </w:r>
+      <w:proofErr w:type="spellEnd"/>
+    </w:p>
+    <w:p>
+      <w:r>
+        <w:rPr>
+          <w:rFonts w:hint="eastAsia"/>
+        </w:rPr>
+        <w:t xml:space="preserve">ORB </w:t>
+      </w:r>
+      <w:r>
+        <w:t>–</w:t>
+      </w:r>
+      <w:r>
+        <w:rPr>
+          <w:rFonts w:hint="eastAsia"/>
+        </w:rPr>
+        <w:t xml:space="preserve"> </w:t>
+      </w:r>
+      <w:proofErr w:type="spellStart"/>
+      <w:r>
+        <w:rPr>
+          <w:rFonts w:hint="eastAsia"/>
+        </w:rPr>
+        <w:t>코바</w:t>
+      </w:r>
+      <w:proofErr w:type="spellEnd"/>
+      <w:r>
+        <w:rPr>
+          <w:rFonts w:hint="eastAsia"/>
+        </w:rPr>
+        <w:t xml:space="preserve"> 표준 스펙을 구현한 객체 지향 </w:t>
+      </w:r>
+      <w:proofErr w:type="spellStart"/>
+      <w:r>
+        <w:rPr>
+          <w:rFonts w:hint="eastAsia"/>
+        </w:rPr>
+        <w:t>미들웨어</w:t>
+      </w:r>
+      <w:proofErr w:type="spellEnd"/>
+    </w:p>
+    <w:p>
+      <w:pPr>
+        <w:rPr>
+          <w:rFonts w:hint="eastAsia"/>
+        </w:rPr>
+      </w:pPr>
+      <w:r>
+        <w:rPr>
+          <w:rFonts w:hint="eastAsia"/>
+        </w:rPr>
+        <w:t xml:space="preserve">WAS </w:t>
+      </w:r>
+      <w:r>
+        <w:t>–</w:t>
+      </w:r>
+      <w:r>
+        <w:rPr>
+          <w:rFonts w:hint="eastAsia"/>
+        </w:rPr>
+        <w:t xml:space="preserve"> 사용자의 요구에 따라 변하는 동적인 콘텐츠를 처리하기 위한 미들웨어</w:t>
       </w:r>
       <w:bookmarkStart w:id="0" w:name="_GoBack"/>
       <w:bookmarkEnd w:id="0"/>
+    </w:p>
+    <w:p>
+      <w:pPr>
+        <w:rPr>
+          <w:rFonts w:hint="eastAsia"/>
+        </w:rPr>
+      </w:pPr>
     </w:p>
     <w:sectPr>
       <w:pgSz w:w="11906" w:h="16838"/>

</xml_diff>

<commit_message>
update 5장 인터페이스 구현.docx 5장 080~081
</commit_message>
<xml_diff>
--- a/실기/5장 인터페이스 구현.docx
+++ b/실기/5장 인터페이스 구현.docx
@@ -1111,16 +1111,77 @@
       <w:proofErr w:type="spellEnd"/>
     </w:p>
     <w:p>
+      <w:r>
+        <w:rPr>
+          <w:rFonts w:hint="eastAsia"/>
+        </w:rPr>
+        <w:t xml:space="preserve">WAS </w:t>
+      </w:r>
+      <w:r>
+        <w:t>–</w:t>
+      </w:r>
+      <w:r>
+        <w:rPr>
+          <w:rFonts w:hint="eastAsia"/>
+        </w:rPr>
+        <w:t xml:space="preserve"> 사용자의 요구에 따라 변하는 동적인 콘텐츠를 처리하기 위한 </w:t>
+      </w:r>
+      <w:proofErr w:type="spellStart"/>
+      <w:r>
+        <w:rPr>
+          <w:rFonts w:hint="eastAsia"/>
+        </w:rPr>
+        <w:t>미들웨어</w:t>
+      </w:r>
+      <w:proofErr w:type="spellEnd"/>
+    </w:p>
+    <w:p/>
+    <w:p>
       <w:pPr>
         <w:rPr>
-          <w:rFonts w:hint="eastAsia"/>
+          <w:sz w:val="22"/>
+          <w:shd w:val="pct15" w:color="auto" w:fill="FFFFFF"/>
         </w:rPr>
       </w:pPr>
       <w:r>
         <w:rPr>
-          <w:rFonts w:hint="eastAsia"/>
-        </w:rPr>
-        <w:t xml:space="preserve">WAS </w:t>
+          <w:sz w:val="22"/>
+          <w:shd w:val="pct15" w:color="auto" w:fill="FFFFFF"/>
+        </w:rPr>
+        <w:t xml:space="preserve">080 </w:t>
+      </w:r>
+      <w:r>
+        <w:rPr>
+          <w:rFonts w:hint="eastAsia"/>
+          <w:sz w:val="22"/>
+          <w:shd w:val="pct15" w:color="auto" w:fill="FFFFFF"/>
+        </w:rPr>
+        <w:t>모듈 연계를 위한 인터페이스 기능 식별</w:t>
+      </w:r>
+    </w:p>
+    <w:p>
+      <w:r>
+        <w:rPr>
+          <w:rFonts w:hint="eastAsia"/>
+        </w:rPr>
+        <w:t>-</w:t>
+      </w:r>
+      <w:r>
+        <w:t xml:space="preserve"> </w:t>
+      </w:r>
+      <w:r>
+        <w:rPr>
+          <w:rFonts w:hint="eastAsia"/>
+        </w:rPr>
+        <w:t>내부 모듈과 외부 모듈 또는 내부 모듈 간 데이터의 교환을 위해 관계를 설정하는 것</w:t>
+      </w:r>
+    </w:p>
+    <w:p>
+      <w:r>
+        <w:rPr>
+          <w:rFonts w:hint="eastAsia"/>
+        </w:rPr>
+        <w:t xml:space="preserve">EAI </w:t>
       </w:r>
       <w:r>
         <w:t>–</w:t>
@@ -1129,18 +1190,181 @@
         <w:rPr>
           <w:rFonts w:hint="eastAsia"/>
         </w:rPr>
-        <w:t xml:space="preserve"> 사용자의 요구에 따라 변하는 동적인 콘텐츠를 처리하기 위한 미들웨어</w:t>
+        <w:t xml:space="preserve"> 기업 내에 </w:t>
+      </w:r>
+      <w:r>
+        <w:t xml:space="preserve">각종 </w:t>
+      </w:r>
+      <w:r>
+        <w:rPr>
+          <w:rFonts w:hint="eastAsia"/>
+        </w:rPr>
+        <w:t>애플리케이션 및 플랫폼 간의 정보 전달,</w:t>
+      </w:r>
+      <w:r>
+        <w:t xml:space="preserve"> </w:t>
+      </w:r>
+      <w:r>
+        <w:rPr>
+          <w:rFonts w:hint="eastAsia"/>
+        </w:rPr>
+        <w:t>연계,</w:t>
+      </w:r>
+      <w:r>
+        <w:t xml:space="preserve"> </w:t>
+      </w:r>
+      <w:r>
+        <w:rPr>
+          <w:rFonts w:hint="eastAsia"/>
+        </w:rPr>
+        <w:t>통합 등 상호 연동이 가능하게 해주는 솔루션</w:t>
+      </w:r>
+    </w:p>
+    <w:p>
+      <w:pPr>
+        <w:rPr>
+          <w:rFonts w:hint="eastAsia"/>
+        </w:rPr>
+      </w:pPr>
+      <w:r>
+        <w:rPr>
+          <w:rFonts w:hint="eastAsia"/>
+        </w:rPr>
+        <w:t>Point-to-point / Hub &amp; Spoke / Message Bus / Hybrid</w:t>
+      </w:r>
+    </w:p>
+    <w:p>
+      <w:r>
+        <w:t xml:space="preserve">EBS – </w:t>
+      </w:r>
+      <w:r>
+        <w:rPr>
+          <w:rFonts w:hint="eastAsia"/>
+        </w:rPr>
+        <w:t>애플리케이션 간 연계,</w:t>
+      </w:r>
+      <w:r>
+        <w:t xml:space="preserve"> </w:t>
+      </w:r>
+      <w:r>
+        <w:rPr>
+          <w:rFonts w:hint="eastAsia"/>
+        </w:rPr>
+        <w:t>데이터 변환,</w:t>
+      </w:r>
+      <w:r>
+        <w:t xml:space="preserve"> </w:t>
+      </w:r>
+      <w:r>
+        <w:rPr>
+          <w:rFonts w:hint="eastAsia"/>
+        </w:rPr>
+        <w:t>웹 서비스 지원 등 표준 기반의 인터페이스를 제공하는 솔루션</w:t>
+      </w:r>
+    </w:p>
+    <w:p>
+      <w:r>
+        <w:rPr>
+          <w:rFonts w:hint="eastAsia"/>
+        </w:rPr>
+        <w:t xml:space="preserve">웹 서비스 </w:t>
+      </w:r>
+      <w:r>
+        <w:t xml:space="preserve">– </w:t>
+      </w:r>
+      <w:r>
+        <w:rPr>
+          <w:rFonts w:hint="eastAsia"/>
+        </w:rPr>
+        <w:t>네트워크의 정보를 표준화된 서비스 형태로 만들어 공유하는 기술</w:t>
+      </w:r>
+    </w:p>
+    <w:p>
+      <w:r>
+        <w:rPr>
+          <w:rFonts w:hint="eastAsia"/>
+        </w:rPr>
+        <w:t xml:space="preserve">SOAP / UDDI / SWDL </w:t>
+      </w:r>
+    </w:p>
+    <w:p>
+      <w:r>
+        <w:rPr>
+          <w:rFonts w:hint="eastAsia"/>
+        </w:rPr>
+        <w:t xml:space="preserve">모듈 간 연계 기능 식별 </w:t>
+      </w:r>
+      <w:r>
+        <w:t xml:space="preserve">– </w:t>
+      </w:r>
+      <w:r>
+        <w:rPr>
+          <w:rFonts w:hint="eastAsia"/>
+        </w:rPr>
+        <w:t>모듈과 연계된 기능을 시나리오 형태로 구체화하여 식별</w:t>
+      </w:r>
+    </w:p>
+    <w:p/>
+    <w:p>
+      <w:r>
+        <w:rPr>
+          <w:rFonts w:hint="eastAsia"/>
+          <w:sz w:val="22"/>
+          <w:shd w:val="pct15" w:color="auto" w:fill="FFFFFF"/>
+        </w:rPr>
+        <w:t>081 모듈 간 인터페이스 데이터 표준 확인</w:t>
+      </w:r>
+    </w:p>
+    <w:p>
+      <w:r>
+        <w:rPr>
+          <w:rFonts w:hint="eastAsia"/>
+        </w:rPr>
+        <w:t>- 모듈 간 인터페이스에 사용되는 데이터 형식을 표준화하는 것</w:t>
+      </w:r>
+    </w:p>
+    <w:p>
+      <w:r>
+        <w:rPr>
+          <w:rFonts w:hint="eastAsia"/>
+        </w:rPr>
+        <w:t>인터페이스 데이터 표준 확인</w:t>
+      </w:r>
+    </w:p>
+    <w:p>
+      <w:pPr>
+        <w:rPr>
+          <w:rFonts w:hint="eastAsia"/>
+        </w:rPr>
+      </w:pPr>
+      <w:r>
+        <w:rPr>
+          <w:rFonts w:hint="eastAsia"/>
+        </w:rPr>
+        <w:t xml:space="preserve">데이터 인터페이스 확인 </w:t>
+      </w:r>
+      <w:r>
+        <w:t xml:space="preserve">-&gt; </w:t>
+      </w:r>
+      <w:r>
+        <w:rPr>
+          <w:rFonts w:hint="eastAsia"/>
+        </w:rPr>
+        <w:t xml:space="preserve">인터페이스 기능 확인 </w:t>
+      </w:r>
+      <w:r>
+        <w:t xml:space="preserve">-&gt; </w:t>
+      </w:r>
+      <w:r>
+        <w:rPr>
+          <w:rFonts w:hint="eastAsia"/>
+        </w:rPr>
+        <w:t xml:space="preserve">인터페이스 데이터 표준 확인 </w:t>
       </w:r>
       <w:bookmarkStart w:id="0" w:name="_GoBack"/>
       <w:bookmarkEnd w:id="0"/>
     </w:p>
-    <w:p>
-      <w:pPr>
-        <w:rPr>
-          <w:rFonts w:hint="eastAsia"/>
-        </w:rPr>
-      </w:pPr>
-    </w:p>
+    <w:p/>
     <w:sectPr>
       <w:pgSz w:w="11906" w:h="16838"/>
       <w:pgMar w:top="1701" w:right="1440" w:bottom="1440" w:left="1440" w:header="851" w:footer="992" w:gutter="0"/>

</xml_diff>

<commit_message>
update 5장 인터페이스 구현.docx 5장 082~083
</commit_message>
<xml_diff>
--- a/실기/5장 인터페이스 구현.docx
+++ b/실기/5장 인터페이스 구현.docx
@@ -1221,53 +1221,225 @@
       </w:r>
     </w:p>
     <w:p>
+      <w:r>
+        <w:rPr>
+          <w:rFonts w:hint="eastAsia"/>
+        </w:rPr>
+        <w:t>Point-to-point / Hub &amp; Spoke / Message Bus / Hybrid</w:t>
+      </w:r>
+    </w:p>
+    <w:p>
+      <w:r>
+        <w:t xml:space="preserve">EBS – </w:t>
+      </w:r>
+      <w:r>
+        <w:rPr>
+          <w:rFonts w:hint="eastAsia"/>
+        </w:rPr>
+        <w:t>애플리케이션 간 연계,</w:t>
+      </w:r>
+      <w:r>
+        <w:t xml:space="preserve"> </w:t>
+      </w:r>
+      <w:r>
+        <w:rPr>
+          <w:rFonts w:hint="eastAsia"/>
+        </w:rPr>
+        <w:t>데이터 변환,</w:t>
+      </w:r>
+      <w:r>
+        <w:t xml:space="preserve"> </w:t>
+      </w:r>
+      <w:r>
+        <w:rPr>
+          <w:rFonts w:hint="eastAsia"/>
+        </w:rPr>
+        <w:t>웹 서비스 지원 등 표준 기반의 인터페이스를 제공하는 솔루션</w:t>
+      </w:r>
+    </w:p>
+    <w:p>
+      <w:r>
+        <w:rPr>
+          <w:rFonts w:hint="eastAsia"/>
+        </w:rPr>
+        <w:t xml:space="preserve">웹 서비스 </w:t>
+      </w:r>
+      <w:r>
+        <w:t xml:space="preserve">– </w:t>
+      </w:r>
+      <w:r>
+        <w:rPr>
+          <w:rFonts w:hint="eastAsia"/>
+        </w:rPr>
+        <w:t>네트워크의 정보를 표준화된 서비스 형태로 만들어 공유하는 기술</w:t>
+      </w:r>
+    </w:p>
+    <w:p>
+      <w:r>
+        <w:rPr>
+          <w:rFonts w:hint="eastAsia"/>
+        </w:rPr>
+        <w:t xml:space="preserve">SOAP / UDDI / SWDL </w:t>
+      </w:r>
+    </w:p>
+    <w:p>
+      <w:r>
+        <w:rPr>
+          <w:rFonts w:hint="eastAsia"/>
+        </w:rPr>
+        <w:t xml:space="preserve">모듈 간 연계 기능 식별 </w:t>
+      </w:r>
+      <w:r>
+        <w:t xml:space="preserve">– </w:t>
+      </w:r>
+      <w:r>
+        <w:rPr>
+          <w:rFonts w:hint="eastAsia"/>
+        </w:rPr>
+        <w:t>모듈과 연계된 기능을 시나리오 형태로 구체화하여 식별</w:t>
+      </w:r>
+    </w:p>
+    <w:p/>
+    <w:p>
+      <w:r>
+        <w:rPr>
+          <w:rFonts w:hint="eastAsia"/>
+          <w:sz w:val="22"/>
+          <w:shd w:val="pct15" w:color="auto" w:fill="FFFFFF"/>
+        </w:rPr>
+        <w:t>081 모듈 간 인터페이스 데이터 표준 확인</w:t>
+      </w:r>
+    </w:p>
+    <w:p>
+      <w:r>
+        <w:rPr>
+          <w:rFonts w:hint="eastAsia"/>
+        </w:rPr>
+        <w:t>- 모듈 간 인터페이스에 사용되는 데이터 형식을 표준화하는 것</w:t>
+      </w:r>
+    </w:p>
+    <w:p>
+      <w:r>
+        <w:rPr>
+          <w:rFonts w:hint="eastAsia"/>
+        </w:rPr>
+        <w:t>인터페이스 데이터 표준 확인</w:t>
+      </w:r>
+    </w:p>
+    <w:p>
+      <w:r>
+        <w:rPr>
+          <w:rFonts w:hint="eastAsia"/>
+        </w:rPr>
+        <w:t xml:space="preserve">데이터 인터페이스 확인 </w:t>
+      </w:r>
+      <w:r>
+        <w:t xml:space="preserve">-&gt; </w:t>
+      </w:r>
+      <w:r>
+        <w:rPr>
+          <w:rFonts w:hint="eastAsia"/>
+        </w:rPr>
+        <w:t xml:space="preserve">인터페이스 기능 확인 </w:t>
+      </w:r>
+      <w:r>
+        <w:t xml:space="preserve">-&gt; </w:t>
+      </w:r>
+      <w:r>
+        <w:rPr>
+          <w:rFonts w:hint="eastAsia"/>
+        </w:rPr>
+        <w:t xml:space="preserve">인터페이스 데이터 표준 확인 </w:t>
+      </w:r>
+    </w:p>
+    <w:p/>
+    <w:p>
       <w:pPr>
         <w:rPr>
-          <w:rFonts w:hint="eastAsia"/>
+          <w:sz w:val="22"/>
+          <w:shd w:val="pct15" w:color="auto" w:fill="FFFFFF"/>
         </w:rPr>
       </w:pPr>
       <w:r>
         <w:rPr>
-          <w:rFonts w:hint="eastAsia"/>
-        </w:rPr>
-        <w:t>Point-to-point / Hub &amp; Spoke / Message Bus / Hybrid</w:t>
-      </w:r>
-    </w:p>
-    <w:p>
-      <w:r>
-        <w:t xml:space="preserve">EBS – </w:t>
-      </w:r>
-      <w:r>
-        <w:rPr>
-          <w:rFonts w:hint="eastAsia"/>
-        </w:rPr>
-        <w:t>애플리케이션 간 연계,</w:t>
-      </w:r>
-      <w:r>
-        <w:t xml:space="preserve"> </w:t>
-      </w:r>
-      <w:r>
-        <w:rPr>
-          <w:rFonts w:hint="eastAsia"/>
-        </w:rPr>
-        <w:t>데이터 변환,</w:t>
-      </w:r>
-      <w:r>
-        <w:t xml:space="preserve"> </w:t>
-      </w:r>
-      <w:r>
-        <w:rPr>
-          <w:rFonts w:hint="eastAsia"/>
-        </w:rPr>
-        <w:t>웹 서비스 지원 등 표준 기반의 인터페이스를 제공하는 솔루션</w:t>
-      </w:r>
-    </w:p>
-    <w:p>
-      <w:r>
-        <w:rPr>
-          <w:rFonts w:hint="eastAsia"/>
-        </w:rPr>
-        <w:t xml:space="preserve">웹 서비스 </w:t>
+          <w:sz w:val="22"/>
+          <w:shd w:val="pct15" w:color="auto" w:fill="FFFFFF"/>
+        </w:rPr>
+        <w:lastRenderedPageBreak/>
+        <w:t xml:space="preserve">082 </w:t>
+      </w:r>
+      <w:r>
+        <w:rPr>
+          <w:rFonts w:hint="eastAsia"/>
+          <w:sz w:val="22"/>
+          <w:shd w:val="pct15" w:color="auto" w:fill="FFFFFF"/>
+        </w:rPr>
+        <w:t>인터페이스 기능 구현 정의</w:t>
+      </w:r>
+    </w:p>
+    <w:p>
+      <w:r>
+        <w:rPr>
+          <w:rFonts w:hint="eastAsia"/>
+        </w:rPr>
+        <w:t>- 인터페이스를 실제로 구현하기 위해 인터페이스 기능에 대한 구현 방법을 기능별로 기술하는 것</w:t>
+      </w:r>
+    </w:p>
+    <w:p>
+      <w:proofErr w:type="gramStart"/>
+      <w:r>
+        <w:rPr>
+          <w:rFonts w:hint="eastAsia"/>
+        </w:rPr>
+        <w:t xml:space="preserve">절차 </w:t>
+      </w:r>
+      <w:r>
+        <w:t>:</w:t>
+      </w:r>
+      <w:proofErr w:type="gramEnd"/>
+      <w:r>
+        <w:t xml:space="preserve"> </w:t>
+      </w:r>
+      <w:r>
+        <w:rPr>
+          <w:rFonts w:hint="eastAsia"/>
+        </w:rPr>
+        <w:t xml:space="preserve">컴포넌트 명세서 확인 </w:t>
+      </w:r>
+      <w:r>
+        <w:t xml:space="preserve">-&gt; </w:t>
+      </w:r>
+      <w:r>
+        <w:rPr>
+          <w:rFonts w:hint="eastAsia"/>
+        </w:rPr>
+        <w:t xml:space="preserve">인터페이스 명세서 확인 </w:t>
+      </w:r>
+      <w:r>
+        <w:t xml:space="preserve">-&gt; </w:t>
+      </w:r>
+      <w:r>
+        <w:rPr>
+          <w:rFonts w:hint="eastAsia"/>
+        </w:rPr>
+        <w:t xml:space="preserve">일관된 인터페이스 기능 구현 정의 </w:t>
+      </w:r>
+      <w:r>
+        <w:t xml:space="preserve">-&gt; </w:t>
+      </w:r>
+      <w:r>
+        <w:rPr>
+          <w:rFonts w:hint="eastAsia"/>
+        </w:rPr>
+        <w:t>정의된 인터페이스 기능 구현 정형화</w:t>
+      </w:r>
+    </w:p>
+    <w:p>
+      <w:r>
+        <w:rPr>
+          <w:rFonts w:hint="eastAsia"/>
+        </w:rPr>
+        <w:t xml:space="preserve">모듈 세부 설계서 </w:t>
       </w:r>
       <w:r>
         <w:t xml:space="preserve">– </w:t>
@@ -1276,95 +1448,184 @@
         <w:rPr>
           <w:rFonts w:hint="eastAsia"/>
         </w:rPr>
-        <w:t>네트워크의 정보를 표준화된 서비스 형태로 만들어 공유하는 기술</w:t>
-      </w:r>
-    </w:p>
-    <w:p>
-      <w:r>
-        <w:rPr>
-          <w:rFonts w:hint="eastAsia"/>
-        </w:rPr>
-        <w:t xml:space="preserve">SOAP / UDDI / SWDL </w:t>
-      </w:r>
-    </w:p>
-    <w:p>
-      <w:r>
-        <w:rPr>
-          <w:rFonts w:hint="eastAsia"/>
-        </w:rPr>
-        <w:t xml:space="preserve">모듈 간 연계 기능 식별 </w:t>
-      </w:r>
-      <w:r>
-        <w:t xml:space="preserve">– </w:t>
-      </w:r>
-      <w:r>
-        <w:rPr>
-          <w:rFonts w:hint="eastAsia"/>
-        </w:rPr>
-        <w:t>모듈과 연계된 기능을 시나리오 형태로 구체화하여 식별</w:t>
+        <w:t>모듈 구성 요소와 세부적인 동작 등을 정의한 설계서</w:t>
+      </w:r>
+    </w:p>
+    <w:p>
+      <w:r>
+        <w:rPr>
+          <w:rFonts w:hint="eastAsia"/>
+        </w:rPr>
+        <w:t xml:space="preserve">컴포넌트 명세서 </w:t>
+      </w:r>
+      <w:r>
+        <w:t xml:space="preserve">/ </w:t>
+      </w:r>
+      <w:r>
+        <w:rPr>
+          <w:rFonts w:hint="eastAsia"/>
+        </w:rPr>
+        <w:t>인터페이스 명세서</w:t>
       </w:r>
     </w:p>
     <w:p/>
     <w:p>
-      <w:r>
-        <w:rPr>
-          <w:rFonts w:hint="eastAsia"/>
-          <w:sz w:val="22"/>
-          <w:shd w:val="pct15" w:color="auto" w:fill="FFFFFF"/>
-        </w:rPr>
-        <w:t>081 모듈 간 인터페이스 데이터 표준 확인</w:t>
-      </w:r>
-    </w:p>
-    <w:p>
-      <w:r>
-        <w:rPr>
-          <w:rFonts w:hint="eastAsia"/>
-        </w:rPr>
-        <w:t>- 모듈 간 인터페이스에 사용되는 데이터 형식을 표준화하는 것</w:t>
-      </w:r>
-    </w:p>
-    <w:p>
-      <w:r>
-        <w:rPr>
-          <w:rFonts w:hint="eastAsia"/>
-        </w:rPr>
-        <w:t>인터페이스 데이터 표준 확인</w:t>
-      </w:r>
-    </w:p>
-    <w:p>
       <w:pPr>
         <w:rPr>
-          <w:rFonts w:hint="eastAsia"/>
+          <w:sz w:val="22"/>
+          <w:shd w:val="pct15" w:color="auto" w:fill="FFFFFF"/>
         </w:rPr>
       </w:pPr>
       <w:r>
         <w:rPr>
           <w:rFonts w:hint="eastAsia"/>
-        </w:rPr>
-        <w:t xml:space="preserve">데이터 인터페이스 확인 </w:t>
-      </w:r>
-      <w:r>
-        <w:t xml:space="preserve">-&gt; </w:t>
-      </w:r>
-      <w:r>
-        <w:rPr>
-          <w:rFonts w:hint="eastAsia"/>
-        </w:rPr>
-        <w:t xml:space="preserve">인터페이스 기능 확인 </w:t>
-      </w:r>
-      <w:r>
-        <w:t xml:space="preserve">-&gt; </w:t>
-      </w:r>
-      <w:r>
-        <w:rPr>
-          <w:rFonts w:hint="eastAsia"/>
-        </w:rPr>
-        <w:t xml:space="preserve">인터페이스 데이터 표준 확인 </w:t>
+          <w:sz w:val="22"/>
+          <w:shd w:val="pct15" w:color="auto" w:fill="FFFFFF"/>
+        </w:rPr>
+        <w:t>083 인터페이스 구현</w:t>
+      </w:r>
+    </w:p>
+    <w:p>
+      <w:r>
+        <w:rPr>
+          <w:rFonts w:hint="eastAsia"/>
+        </w:rPr>
+        <w:t>- 송수신 시스템 간의 데이터 교환 및 처리를 실현해주는 작업</w:t>
+      </w:r>
+    </w:p>
+    <w:p>
+      <w:r>
+        <w:rPr>
+          <w:rFonts w:hint="eastAsia"/>
+        </w:rPr>
+        <w:t>데이터 통신을 이용한 인터페이스 구현</w:t>
+      </w:r>
+    </w:p>
+    <w:p>
+      <w:r>
+        <w:rPr>
+          <w:rFonts w:hint="eastAsia"/>
+        </w:rPr>
+        <w:t xml:space="preserve">애플리케이션 영역에서 데이터 포맷을 인터페이스 대상으로 전송하면 이를 수신 측에서 </w:t>
+      </w:r>
+      <w:proofErr w:type="spellStart"/>
+      <w:r>
+        <w:rPr>
+          <w:rFonts w:hint="eastAsia"/>
+        </w:rPr>
+        <w:t>파싱하여</w:t>
+      </w:r>
+      <w:proofErr w:type="spellEnd"/>
+      <w:r>
+        <w:rPr>
+          <w:rFonts w:hint="eastAsia"/>
+        </w:rPr>
+        <w:t xml:space="preserve"> 해석하는 방식</w:t>
+      </w:r>
+    </w:p>
+    <w:p>
+      <w:r>
+        <w:rPr>
+          <w:rFonts w:hint="eastAsia"/>
+        </w:rPr>
+        <w:t xml:space="preserve">인터페이스 </w:t>
+      </w:r>
+      <w:proofErr w:type="spellStart"/>
+      <w:r>
+        <w:rPr>
+          <w:rFonts w:hint="eastAsia"/>
+        </w:rPr>
+        <w:t>엔티티를</w:t>
+      </w:r>
+      <w:proofErr w:type="spellEnd"/>
+      <w:r>
+        <w:rPr>
+          <w:rFonts w:hint="eastAsia"/>
+        </w:rPr>
+        <w:t xml:space="preserve"> 이용한 인터페이스 구현</w:t>
+      </w:r>
+    </w:p>
+    <w:p>
+      <w:r>
+        <w:rPr>
+          <w:rFonts w:hint="eastAsia"/>
+        </w:rPr>
+        <w:t xml:space="preserve">인터페이스가 필요한 시스템 사이에 별도의 인터페이스 </w:t>
+      </w:r>
+      <w:proofErr w:type="spellStart"/>
+      <w:r>
+        <w:rPr>
+          <w:rFonts w:hint="eastAsia"/>
+        </w:rPr>
+        <w:t>엔티티를</w:t>
+      </w:r>
+      <w:proofErr w:type="spellEnd"/>
+      <w:r>
+        <w:rPr>
+          <w:rFonts w:hint="eastAsia"/>
+        </w:rPr>
+        <w:t xml:space="preserve"> 두어 상호 연계하는 것</w:t>
+      </w:r>
+    </w:p>
+    <w:p>
+      <w:r>
+        <w:rPr>
+          <w:rFonts w:hint="eastAsia"/>
+        </w:rPr>
+        <w:t xml:space="preserve">JSON </w:t>
+      </w:r>
+      <w:r>
+        <w:t>–</w:t>
+      </w:r>
+      <w:r>
+        <w:rPr>
+          <w:rFonts w:hint="eastAsia"/>
+        </w:rPr>
+        <w:t xml:space="preserve"> 웹과 컴퓨터 프로그램에서 데이터를 교환하기 위해 데이터 객체를 속성,</w:t>
+      </w:r>
+      <w:r>
+        <w:t xml:space="preserve"> </w:t>
+      </w:r>
+      <w:r>
+        <w:rPr>
+          <w:rFonts w:hint="eastAsia"/>
+        </w:rPr>
+        <w:t>값의 쌍 형태로 표현하는 개방형 표준 포맷</w:t>
+      </w:r>
+    </w:p>
+    <w:p>
+      <w:pPr>
+        <w:rPr>
+          <w:rFonts w:hint="eastAsia"/>
+        </w:rPr>
+      </w:pPr>
+      <w:r>
+        <w:rPr>
+          <w:rFonts w:hint="eastAsia"/>
+        </w:rPr>
+        <w:t xml:space="preserve">AJAX </w:t>
+      </w:r>
+      <w:r>
+        <w:t>–</w:t>
+      </w:r>
+      <w:r>
+        <w:rPr>
+          <w:rFonts w:hint="eastAsia"/>
+        </w:rPr>
+        <w:t xml:space="preserve"> 클라이언트와 서버 간의 </w:t>
+      </w:r>
+      <w:r>
+        <w:t xml:space="preserve">XML </w:t>
+      </w:r>
+      <w:r>
+        <w:rPr>
+          <w:rFonts w:hint="eastAsia"/>
+        </w:rPr>
+        <w:t xml:space="preserve">데이터를 주고 받는 비동기 통신 기술 </w:t>
       </w:r>
       <w:bookmarkStart w:id="0" w:name="_GoBack"/>
       <w:bookmarkEnd w:id="0"/>
     </w:p>
-    <w:p/>
     <w:sectPr>
       <w:pgSz w:w="11906" w:h="16838"/>
       <w:pgMar w:top="1701" w:right="1440" w:bottom="1440" w:left="1440" w:header="851" w:footer="992" w:gutter="0"/>

</xml_diff>

<commit_message>
update 5장 인터페이스 구현.docx 5장 084~085
</commit_message>
<xml_diff>
--- a/실기/5장 인터페이스 구현.docx
+++ b/실기/5장 인터페이스 구현.docx
@@ -1594,37 +1594,394 @@
       </w:r>
     </w:p>
     <w:p>
+      <w:r>
+        <w:rPr>
+          <w:rFonts w:hint="eastAsia"/>
+        </w:rPr>
+        <w:t xml:space="preserve">AJAX </w:t>
+      </w:r>
+      <w:r>
+        <w:t>–</w:t>
+      </w:r>
+      <w:r>
+        <w:rPr>
+          <w:rFonts w:hint="eastAsia"/>
+        </w:rPr>
+        <w:t xml:space="preserve"> 클라이언트와 서버 간의 </w:t>
+      </w:r>
+      <w:r>
+        <w:t xml:space="preserve">XML </w:t>
+      </w:r>
+      <w:r>
+        <w:rPr>
+          <w:rFonts w:hint="eastAsia"/>
+        </w:rPr>
+        <w:t xml:space="preserve">데이터를 주고 받는 비동기 통신 기술 </w:t>
+      </w:r>
+    </w:p>
+    <w:p/>
+    <w:p>
       <w:pPr>
         <w:rPr>
-          <w:rFonts w:hint="eastAsia"/>
+          <w:sz w:val="22"/>
+          <w:shd w:val="pct15" w:color="auto" w:fill="FFFFFF"/>
         </w:rPr>
       </w:pPr>
       <w:r>
         <w:rPr>
-          <w:rFonts w:hint="eastAsia"/>
-        </w:rPr>
-        <w:t xml:space="preserve">AJAX </w:t>
-      </w:r>
-      <w:r>
-        <w:t>–</w:t>
-      </w:r>
-      <w:r>
-        <w:rPr>
-          <w:rFonts w:hint="eastAsia"/>
-        </w:rPr>
-        <w:t xml:space="preserve"> 클라이언트와 서버 간의 </w:t>
-      </w:r>
-      <w:r>
-        <w:t xml:space="preserve">XML </w:t>
-      </w:r>
-      <w:r>
-        <w:rPr>
-          <w:rFonts w:hint="eastAsia"/>
-        </w:rPr>
-        <w:t xml:space="preserve">데이터를 주고 받는 비동기 통신 기술 </w:t>
+          <w:sz w:val="22"/>
+          <w:shd w:val="pct15" w:color="auto" w:fill="FFFFFF"/>
+        </w:rPr>
+        <w:t xml:space="preserve">084 </w:t>
+      </w:r>
+      <w:r>
+        <w:rPr>
+          <w:rFonts w:hint="eastAsia"/>
+          <w:sz w:val="22"/>
+          <w:shd w:val="pct15" w:color="auto" w:fill="FFFFFF"/>
+        </w:rPr>
+        <w:t>인터페이스 보안</w:t>
+      </w:r>
+    </w:p>
+    <w:p>
+      <w:r>
+        <w:rPr>
+          <w:rFonts w:hint="eastAsia"/>
+        </w:rPr>
+        <w:t>- 인터페이스의 보안 취약점을 분석한 후 적절한 보안 기능을 적용하는 것</w:t>
+      </w:r>
+    </w:p>
+    <w:p>
+      <w:r>
+        <w:rPr>
+          <w:rFonts w:hint="eastAsia"/>
+        </w:rPr>
+        <w:t xml:space="preserve">인터페이스 보안 기능 </w:t>
+      </w:r>
+    </w:p>
+    <w:p>
+      <w:r>
+        <w:rPr>
+          <w:rFonts w:hint="eastAsia"/>
+        </w:rPr>
+        <w:t xml:space="preserve">네트워크 영역 </w:t>
+      </w:r>
+      <w:r>
+        <w:t xml:space="preserve">/ </w:t>
+      </w:r>
+      <w:r>
+        <w:rPr>
+          <w:rFonts w:hint="eastAsia"/>
+        </w:rPr>
+        <w:t xml:space="preserve">애플리케이션 영역 </w:t>
+      </w:r>
+      <w:r>
+        <w:t xml:space="preserve">/ </w:t>
+      </w:r>
+      <w:r>
+        <w:rPr>
+          <w:rFonts w:hint="eastAsia"/>
+        </w:rPr>
+        <w:t>데이터베이스 영역</w:t>
+      </w:r>
+    </w:p>
+    <w:p>
+      <w:r>
+        <w:rPr>
+          <w:rFonts w:hint="eastAsia"/>
+        </w:rPr>
+        <w:t xml:space="preserve">데이터 무결성 검사 도구 </w:t>
+      </w:r>
+      <w:r>
+        <w:t xml:space="preserve">– </w:t>
+      </w:r>
+      <w:r>
+        <w:rPr>
+          <w:rFonts w:hint="eastAsia"/>
+        </w:rPr>
+        <w:t>인터페이스 보안 취약점을 분석하는데 사용되는 도구</w:t>
+      </w:r>
+    </w:p>
+    <w:p/>
+    <w:p>
+      <w:pPr>
+        <w:rPr>
+          <w:rFonts w:hint="eastAsia"/>
+        </w:rPr>
+      </w:pPr>
+    </w:p>
+    <w:p>
+      <w:pPr>
+        <w:rPr>
+          <w:sz w:val="22"/>
+          <w:shd w:val="pct15" w:color="auto" w:fill="FFFFFF"/>
+        </w:rPr>
+      </w:pPr>
+      <w:r>
+        <w:rPr>
+          <w:rFonts w:hint="eastAsia"/>
+          <w:sz w:val="22"/>
+          <w:shd w:val="pct15" w:color="auto" w:fill="FFFFFF"/>
+        </w:rPr>
+        <w:lastRenderedPageBreak/>
+        <w:t>085 인터페이스 구현 검증</w:t>
+      </w:r>
+    </w:p>
+    <w:p>
+      <w:r>
+        <w:rPr>
+          <w:rFonts w:hint="eastAsia"/>
+        </w:rPr>
+        <w:t>- 인터페이스 정상적으로 문제없이 작동하는 지 확인하는 것</w:t>
+      </w:r>
+    </w:p>
+    <w:p>
+      <w:r>
+        <w:rPr>
+          <w:rFonts w:hint="eastAsia"/>
+        </w:rPr>
+        <w:t>통합 테스트를 수행하기 위해 사용하는 테스트 자동화 도구</w:t>
+      </w:r>
+    </w:p>
+    <w:p>
+      <w:proofErr w:type="spellStart"/>
+      <w:r>
+        <w:rPr>
+          <w:rFonts w:hint="eastAsia"/>
+        </w:rPr>
+        <w:t>xUnit</w:t>
+      </w:r>
+      <w:proofErr w:type="spellEnd"/>
+      <w:r>
+        <w:rPr>
+          <w:rFonts w:hint="eastAsia"/>
+        </w:rPr>
+        <w:t xml:space="preserve"> / STAF / </w:t>
+      </w:r>
+      <w:proofErr w:type="spellStart"/>
+      <w:r>
+        <w:rPr>
+          <w:rFonts w:hint="eastAsia"/>
+        </w:rPr>
+        <w:t>FitNesse</w:t>
+      </w:r>
+      <w:proofErr w:type="spellEnd"/>
+      <w:r>
+        <w:rPr>
+          <w:rFonts w:hint="eastAsia"/>
+        </w:rPr>
+        <w:t xml:space="preserve"> / NTAF / Selenium /</w:t>
+      </w:r>
+      <w:r>
+        <w:t xml:space="preserve"> water</w:t>
       </w:r>
       <w:bookmarkStart w:id="0" w:name="_GoBack"/>
       <w:bookmarkEnd w:id="0"/>
+    </w:p>
+    <w:p>
+      <w:r>
+        <w:rPr>
+          <w:rFonts w:hint="eastAsia"/>
+        </w:rPr>
+        <w:t xml:space="preserve">인터페이스 동작 상태는 </w:t>
+      </w:r>
+      <w:r>
+        <w:t>APM</w:t>
+      </w:r>
+      <w:r>
+        <w:rPr>
+          <w:rFonts w:hint="eastAsia"/>
+        </w:rPr>
+        <w:t>을 사용하여 감시할 수 있음</w:t>
+      </w:r>
+    </w:p>
+    <w:p>
+      <w:proofErr w:type="spellStart"/>
+      <w:r>
+        <w:rPr>
+          <w:rFonts w:hint="eastAsia"/>
+        </w:rPr>
+        <w:t>스카우터</w:t>
+      </w:r>
+      <w:proofErr w:type="spellEnd"/>
+      <w:r>
+        <w:rPr>
+          <w:rFonts w:hint="eastAsia"/>
+        </w:rPr>
+        <w:t xml:space="preserve"> </w:t>
+      </w:r>
+      <w:r>
+        <w:t xml:space="preserve">/ </w:t>
+      </w:r>
+      <w:r>
+        <w:rPr>
+          <w:rFonts w:hint="eastAsia"/>
+        </w:rPr>
+        <w:t>제니퍼</w:t>
+      </w:r>
+    </w:p>
+    <w:p>
+      <w:r>
+        <w:rPr>
+          <w:rFonts w:hint="eastAsia"/>
+        </w:rPr>
+        <w:t>APM</w:t>
+      </w:r>
+      <w:r>
+        <w:t xml:space="preserve"> – 애플리케이션의 </w:t>
+      </w:r>
+      <w:r>
+        <w:rPr>
+          <w:rFonts w:hint="eastAsia"/>
+        </w:rPr>
+        <w:t xml:space="preserve">성능 관리를 위해 </w:t>
+      </w:r>
+      <w:proofErr w:type="spellStart"/>
+      <w:r>
+        <w:rPr>
+          <w:rFonts w:hint="eastAsia"/>
+        </w:rPr>
+        <w:t>접속자</w:t>
+      </w:r>
+      <w:proofErr w:type="spellEnd"/>
+      <w:r>
+        <w:rPr>
+          <w:rFonts w:hint="eastAsia"/>
+        </w:rPr>
+        <w:t>,</w:t>
+      </w:r>
+      <w:r>
+        <w:t xml:space="preserve"> </w:t>
+      </w:r>
+      <w:r>
+        <w:rPr>
+          <w:rFonts w:hint="eastAsia"/>
+        </w:rPr>
+        <w:t>자원</w:t>
+      </w:r>
+      <w:r>
+        <w:rPr>
+          <w:rFonts w:hint="eastAsia"/>
+        </w:rPr>
+        <w:t xml:space="preserve"> </w:t>
+      </w:r>
+      <w:r>
+        <w:rPr>
+          <w:rFonts w:hint="eastAsia"/>
+        </w:rPr>
+        <w:t>현황, 트랜잭션 수행 내역,</w:t>
+      </w:r>
+      <w:r>
+        <w:t xml:space="preserve"> </w:t>
+      </w:r>
+      <w:r>
+        <w:rPr>
+          <w:rFonts w:hint="eastAsia"/>
+        </w:rPr>
+        <w:t>장애 진단 등 다양한 모니터링 기능을 제공하는 도구</w:t>
+      </w:r>
+    </w:p>
+    <w:p>
+      <w:r>
+        <w:rPr>
+          <w:rFonts w:hint="eastAsia"/>
+        </w:rPr>
+        <w:t xml:space="preserve">리소스 </w:t>
+      </w:r>
+      <w:proofErr w:type="gramStart"/>
+      <w:r>
+        <w:rPr>
+          <w:rFonts w:hint="eastAsia"/>
+        </w:rPr>
+        <w:t xml:space="preserve">방식 </w:t>
+      </w:r>
+      <w:r>
+        <w:t>:</w:t>
+      </w:r>
+      <w:proofErr w:type="gramEnd"/>
+      <w:r>
+        <w:t xml:space="preserve"> Nagios, </w:t>
+      </w:r>
+      <w:proofErr w:type="spellStart"/>
+      <w:r>
+        <w:t>Zabbix</w:t>
+      </w:r>
+      <w:proofErr w:type="spellEnd"/>
+      <w:r>
+        <w:t>, Cacti</w:t>
+      </w:r>
+    </w:p>
+    <w:p>
+      <w:pPr>
+        <w:rPr>
+          <w:rFonts w:hint="eastAsia"/>
+        </w:rPr>
+      </w:pPr>
+      <w:proofErr w:type="spellStart"/>
+      <w:r>
+        <w:rPr>
+          <w:rFonts w:hint="eastAsia"/>
+        </w:rPr>
+        <w:t>엔드투엔드</w:t>
+      </w:r>
+      <w:proofErr w:type="spellEnd"/>
+      <w:r>
+        <w:rPr>
+          <w:rFonts w:hint="eastAsia"/>
+        </w:rPr>
+        <w:t xml:space="preserve"> </w:t>
+      </w:r>
+      <w:proofErr w:type="gramStart"/>
+      <w:r>
+        <w:rPr>
+          <w:rFonts w:hint="eastAsia"/>
+        </w:rPr>
+        <w:t xml:space="preserve">방식 </w:t>
+      </w:r>
+      <w:r>
+        <w:t>:</w:t>
+      </w:r>
+      <w:proofErr w:type="gramEnd"/>
+      <w:r>
+        <w:t xml:space="preserve"> </w:t>
+      </w:r>
+      <w:proofErr w:type="spellStart"/>
+      <w:r>
+        <w:t>VisualVM</w:t>
+      </w:r>
+      <w:proofErr w:type="spellEnd"/>
+      <w:r>
+        <w:t xml:space="preserve">, </w:t>
+      </w:r>
+      <w:r>
+        <w:rPr>
+          <w:rFonts w:hint="eastAsia"/>
+        </w:rPr>
+        <w:t>제니퍼,</w:t>
+      </w:r>
+      <w:r>
+        <w:t xml:space="preserve"> </w:t>
+      </w:r>
+      <w:proofErr w:type="spellStart"/>
+      <w:r>
+        <w:rPr>
+          <w:rFonts w:hint="eastAsia"/>
+        </w:rPr>
+        <w:t>스카우터</w:t>
+      </w:r>
+      <w:proofErr w:type="spellEnd"/>
+      <w:r>
+        <w:rPr>
+          <w:rFonts w:hint="eastAsia"/>
+        </w:rPr>
+        <w:t xml:space="preserve"> </w:t>
+      </w:r>
+      <w:r>
+        <w:rPr>
+          <w:rFonts w:hint="eastAsia"/>
+        </w:rPr>
+        <w:t xml:space="preserve">  </w:t>
+      </w:r>
     </w:p>
     <w:sectPr>
       <w:pgSz w:w="11906" w:h="16838"/>

</xml_diff>